<commit_message>
Added subsections 3 & 4
</commit_message>
<xml_diff>
--- a/מטלה 3 - גנטיקה בעידן הרפואה האישית.docx
+++ b/מטלה 3 - גנטיקה בעידן הרפואה האישית.docx
@@ -447,7 +447,6 @@
     <w:p>
       <w:pPr>
         <w:rPr>
-          <w:rFonts w:hint="cs"/>
           <w:i/>
           <w:sz w:val="24"/>
           <w:szCs w:val="24"/>
@@ -775,6 +774,7 @@
       <w:r>
         <w:rPr>
           <w:rFonts w:cs="Arial"/>
+          <w:noProof/>
           <w:sz w:val="24"/>
           <w:szCs w:val="24"/>
           <w:rtl/>
@@ -978,7 +978,6 @@
     <w:p>
       <w:pPr>
         <w:rPr>
-          <w:rFonts w:hint="cs"/>
           <w:sz w:val="24"/>
           <w:szCs w:val="24"/>
           <w:rtl/>
@@ -986,33 +985,823 @@
       </w:pPr>
       <w:r>
         <w:rPr>
+          <w:noProof/>
+          <w:sz w:val="24"/>
+          <w:szCs w:val="24"/>
+        </w:rPr>
+        <w:lastRenderedPageBreak/>
+        <w:drawing>
+          <wp:anchor distT="0" distB="0" distL="114300" distR="114300" simplePos="0" relativeHeight="251659264" behindDoc="0" locked="0" layoutInCell="1" allowOverlap="1" wp14:anchorId="01904A8C" wp14:editId="469B51ED">
+            <wp:simplePos x="0" y="0"/>
+            <wp:positionH relativeFrom="column">
+              <wp:posOffset>-771525</wp:posOffset>
+            </wp:positionH>
+            <wp:positionV relativeFrom="paragraph">
+              <wp:posOffset>0</wp:posOffset>
+            </wp:positionV>
+            <wp:extent cx="4067175" cy="3303270"/>
+            <wp:effectExtent l="0" t="0" r="9525" b="0"/>
+            <wp:wrapThrough wrapText="bothSides">
+              <wp:wrapPolygon edited="0">
+                <wp:start x="0" y="0"/>
+                <wp:lineTo x="0" y="21426"/>
+                <wp:lineTo x="21549" y="21426"/>
+                <wp:lineTo x="21549" y="0"/>
+                <wp:lineTo x="0" y="0"/>
+              </wp:wrapPolygon>
+            </wp:wrapThrough>
+            <wp:docPr id="615287817" name="תמונה 1"/>
+            <wp:cNvGraphicFramePr>
+              <a:graphicFrameLocks xmlns:a="http://schemas.openxmlformats.org/drawingml/2006/main" noChangeAspect="1"/>
+            </wp:cNvGraphicFramePr>
+            <a:graphic xmlns:a="http://schemas.openxmlformats.org/drawingml/2006/main">
+              <a:graphicData uri="http://schemas.openxmlformats.org/drawingml/2006/picture">
+                <pic:pic xmlns:pic="http://schemas.openxmlformats.org/drawingml/2006/picture">
+                  <pic:nvPicPr>
+                    <pic:cNvPr id="0" name="Picture 1"/>
+                    <pic:cNvPicPr>
+                      <a:picLocks noChangeAspect="1" noChangeArrowheads="1"/>
+                    </pic:cNvPicPr>
+                  </pic:nvPicPr>
+                  <pic:blipFill rotWithShape="1">
+                    <a:blip r:embed="rId5">
+                      <a:extLst>
+                        <a:ext uri="{28A0092B-C50C-407E-A947-70E740481C1C}">
+                          <a14:useLocalDpi xmlns:a14="http://schemas.microsoft.com/office/drawing/2010/main" val="0"/>
+                        </a:ext>
+                      </a:extLst>
+                    </a:blip>
+                    <a:srcRect l="4282" t="6124" r="9174"/>
+                    <a:stretch/>
+                  </pic:blipFill>
+                  <pic:spPr bwMode="auto">
+                    <a:xfrm>
+                      <a:off x="0" y="0"/>
+                      <a:ext cx="4067175" cy="3303270"/>
+                    </a:xfrm>
+                    <a:prstGeom prst="rect">
+                      <a:avLst/>
+                    </a:prstGeom>
+                    <a:noFill/>
+                    <a:ln>
+                      <a:noFill/>
+                    </a:ln>
+                    <a:extLst>
+                      <a:ext uri="{53640926-AAD7-44D8-BBD7-CCE9431645EC}">
+                        <a14:shadowObscured xmlns:a14="http://schemas.microsoft.com/office/drawing/2010/main"/>
+                      </a:ext>
+                    </a:extLst>
+                  </pic:spPr>
+                </pic:pic>
+              </a:graphicData>
+            </a:graphic>
+            <wp14:sizeRelH relativeFrom="margin">
+              <wp14:pctWidth>0</wp14:pctWidth>
+            </wp14:sizeRelH>
+            <wp14:sizeRelV relativeFrom="margin">
+              <wp14:pctHeight>0</wp14:pctHeight>
+            </wp14:sizeRelV>
+          </wp:anchor>
+        </w:drawing>
+      </w:r>
+      <w:r>
+        <w:rPr>
           <w:rFonts w:hint="cs"/>
           <w:sz w:val="24"/>
           <w:szCs w:val="24"/>
           <w:u w:val="single"/>
           <w:rtl/>
         </w:rPr>
-        <w:lastRenderedPageBreak/>
         <w:t>סעיף 3:</w:t>
-      </w:r>
-      <w:r>
-        <w:rPr>
-          <w:sz w:val="24"/>
-          <w:szCs w:val="24"/>
-          <w:rtl/>
-        </w:rPr>
-        <w:br/>
       </w:r>
     </w:p>
     <w:p>
       <w:pPr>
         <w:rPr>
-          <w:rFonts w:hint="cs"/>
           <w:sz w:val="24"/>
           <w:szCs w:val="24"/>
           <w:rtl/>
         </w:rPr>
       </w:pPr>
+      <w:r>
+        <w:rPr>
+          <w:rFonts w:hint="cs"/>
+          <w:sz w:val="24"/>
+          <w:szCs w:val="24"/>
+          <w:rtl/>
+        </w:rPr>
+        <w:t xml:space="preserve">בגרף שמשמאל ניתן לראות את הצפיפות של </w:t>
+      </w:r>
+      <w:proofErr w:type="spellStart"/>
+      <w:r>
+        <w:rPr>
+          <w:rFonts w:hint="cs"/>
+          <w:sz w:val="24"/>
+          <w:szCs w:val="24"/>
+          <w:rtl/>
+        </w:rPr>
+        <w:t>ציס</w:t>
+      </w:r>
+      <w:proofErr w:type="spellEnd"/>
+      <w:r>
+        <w:rPr>
+          <w:rFonts w:hint="cs"/>
+          <w:sz w:val="24"/>
+          <w:szCs w:val="24"/>
+          <w:rtl/>
+        </w:rPr>
+        <w:t xml:space="preserve"> וטראנס על פני ערכי ה-</w:t>
+      </w:r>
+      <w:r>
+        <w:rPr>
+          <w:sz w:val="24"/>
+          <w:szCs w:val="24"/>
+        </w:rPr>
+        <w:t>P-value</w:t>
+      </w:r>
+      <w:r>
+        <w:rPr>
+          <w:rFonts w:hint="cs"/>
+          <w:sz w:val="24"/>
+          <w:szCs w:val="24"/>
+          <w:rtl/>
+        </w:rPr>
+        <w:t xml:space="preserve"> לאחר שהפעלנו עליהם טרנספורמציית </w:t>
+      </w:r>
+      <w:r>
+        <w:rPr>
+          <w:sz w:val="24"/>
+          <w:szCs w:val="24"/>
+        </w:rPr>
+        <w:t>-log</w:t>
+      </w:r>
+      <w:r>
+        <w:rPr>
+          <w:rFonts w:hint="cs"/>
+          <w:sz w:val="24"/>
+          <w:szCs w:val="24"/>
+          <w:rtl/>
+        </w:rPr>
+        <w:t>, עבור כל הגנום</w:t>
+      </w:r>
+      <w:r>
+        <w:rPr>
+          <w:rFonts w:hint="cs"/>
+          <w:sz w:val="24"/>
+          <w:szCs w:val="24"/>
+          <w:rtl/>
+        </w:rPr>
+        <w:t xml:space="preserve">. נבחין כי במקרה הזה יש משמעותית יותר טראנס </w:t>
+      </w:r>
+      <w:proofErr w:type="spellStart"/>
+      <w:r>
+        <w:rPr>
+          <w:rFonts w:hint="cs"/>
+          <w:sz w:val="24"/>
+          <w:szCs w:val="24"/>
+          <w:rtl/>
+        </w:rPr>
+        <w:t>מציס</w:t>
+      </w:r>
+      <w:proofErr w:type="spellEnd"/>
+      <w:r>
+        <w:rPr>
+          <w:rFonts w:hint="cs"/>
+          <w:sz w:val="24"/>
+          <w:szCs w:val="24"/>
+          <w:rtl/>
+        </w:rPr>
+        <w:t>. זהו גרף הדומה לגרף שראינו בכיתה והוא עומד בתחזיות.</w:t>
+      </w:r>
+    </w:p>
+    <w:p>
+      <w:pPr>
+        <w:rPr>
+          <w:sz w:val="24"/>
+          <w:szCs w:val="24"/>
+          <w:rtl/>
+        </w:rPr>
+      </w:pPr>
+    </w:p>
+    <w:p>
+      <w:pPr>
+        <w:rPr>
+          <w:sz w:val="24"/>
+          <w:szCs w:val="24"/>
+          <w:rtl/>
+        </w:rPr>
+      </w:pPr>
+    </w:p>
+    <w:p>
+      <w:pPr>
+        <w:rPr>
+          <w:sz w:val="24"/>
+          <w:szCs w:val="24"/>
+          <w:rtl/>
+        </w:rPr>
+      </w:pPr>
+    </w:p>
+    <w:p>
+      <w:pPr>
+        <w:rPr>
+          <w:sz w:val="24"/>
+          <w:szCs w:val="24"/>
+          <w:rtl/>
+        </w:rPr>
+      </w:pPr>
+    </w:p>
+    <w:p>
+      <w:pPr>
+        <w:rPr>
+          <w:sz w:val="24"/>
+          <w:szCs w:val="24"/>
+          <w:rtl/>
+        </w:rPr>
+      </w:pPr>
+    </w:p>
+    <w:p>
+      <w:pPr>
+        <w:rPr>
+          <w:sz w:val="24"/>
+          <w:szCs w:val="24"/>
+        </w:rPr>
+      </w:pPr>
+      <w:r>
+        <w:rPr>
+          <w:noProof/>
+          <w:sz w:val="24"/>
+          <w:szCs w:val="24"/>
+        </w:rPr>
+        <w:drawing>
+          <wp:anchor distT="0" distB="0" distL="114300" distR="114300" simplePos="0" relativeHeight="251660288" behindDoc="0" locked="0" layoutInCell="1" allowOverlap="1" wp14:anchorId="1E61EA8B" wp14:editId="251BE2BE">
+            <wp:simplePos x="0" y="0"/>
+            <wp:positionH relativeFrom="column">
+              <wp:posOffset>-514985</wp:posOffset>
+            </wp:positionH>
+            <wp:positionV relativeFrom="paragraph">
+              <wp:posOffset>220980</wp:posOffset>
+            </wp:positionV>
+            <wp:extent cx="3905250" cy="3105150"/>
+            <wp:effectExtent l="0" t="0" r="0" b="0"/>
+            <wp:wrapThrough wrapText="bothSides">
+              <wp:wrapPolygon edited="0">
+                <wp:start x="0" y="0"/>
+                <wp:lineTo x="0" y="21467"/>
+                <wp:lineTo x="21495" y="21467"/>
+                <wp:lineTo x="21495" y="0"/>
+                <wp:lineTo x="0" y="0"/>
+              </wp:wrapPolygon>
+            </wp:wrapThrough>
+            <wp:docPr id="155176884" name="תמונה 2"/>
+            <wp:cNvGraphicFramePr>
+              <a:graphicFrameLocks xmlns:a="http://schemas.openxmlformats.org/drawingml/2006/main" noChangeAspect="1"/>
+            </wp:cNvGraphicFramePr>
+            <a:graphic xmlns:a="http://schemas.openxmlformats.org/drawingml/2006/main">
+              <a:graphicData uri="http://schemas.openxmlformats.org/drawingml/2006/picture">
+                <pic:pic xmlns:pic="http://schemas.openxmlformats.org/drawingml/2006/picture">
+                  <pic:nvPicPr>
+                    <pic:cNvPr id="0" name="Picture 2"/>
+                    <pic:cNvPicPr>
+                      <a:picLocks noChangeAspect="1" noChangeArrowheads="1"/>
+                    </pic:cNvPicPr>
+                  </pic:nvPicPr>
+                  <pic:blipFill rotWithShape="1">
+                    <a:blip r:embed="rId6">
+                      <a:extLst>
+                        <a:ext uri="{28A0092B-C50C-407E-A947-70E740481C1C}">
+                          <a14:useLocalDpi xmlns:a14="http://schemas.microsoft.com/office/drawing/2010/main" val="0"/>
+                        </a:ext>
+                      </a:extLst>
+                    </a:blip>
+                    <a:srcRect l="2166" t="6506" r="9747"/>
+                    <a:stretch/>
+                  </pic:blipFill>
+                  <pic:spPr bwMode="auto">
+                    <a:xfrm>
+                      <a:off x="0" y="0"/>
+                      <a:ext cx="3905250" cy="3105150"/>
+                    </a:xfrm>
+                    <a:prstGeom prst="rect">
+                      <a:avLst/>
+                    </a:prstGeom>
+                    <a:noFill/>
+                    <a:ln>
+                      <a:noFill/>
+                    </a:ln>
+                    <a:extLst>
+                      <a:ext uri="{53640926-AAD7-44D8-BBD7-CCE9431645EC}">
+                        <a14:shadowObscured xmlns:a14="http://schemas.microsoft.com/office/drawing/2010/main"/>
+                      </a:ext>
+                    </a:extLst>
+                  </pic:spPr>
+                </pic:pic>
+              </a:graphicData>
+            </a:graphic>
+            <wp14:sizeRelH relativeFrom="margin">
+              <wp14:pctWidth>0</wp14:pctWidth>
+            </wp14:sizeRelH>
+            <wp14:sizeRelV relativeFrom="margin">
+              <wp14:pctHeight>0</wp14:pctHeight>
+            </wp14:sizeRelV>
+          </wp:anchor>
+        </w:drawing>
+      </w:r>
+    </w:p>
+    <w:p>
+      <w:pPr>
+        <w:rPr>
+          <w:sz w:val="24"/>
+          <w:szCs w:val="24"/>
+        </w:rPr>
+      </w:pPr>
+    </w:p>
+    <w:p>
+      <w:pPr>
+        <w:rPr>
+          <w:sz w:val="24"/>
+          <w:szCs w:val="24"/>
+          <w:rtl/>
+        </w:rPr>
+      </w:pPr>
+      <w:r>
+        <w:rPr>
+          <w:rFonts w:hint="cs"/>
+          <w:sz w:val="24"/>
+          <w:szCs w:val="24"/>
+          <w:rtl/>
+        </w:rPr>
+        <w:t>גם בגרף הזה ניתן לראות את צפיפות ערכי ה-</w:t>
+      </w:r>
+      <w:r>
+        <w:rPr>
+          <w:sz w:val="24"/>
+          <w:szCs w:val="24"/>
+        </w:rPr>
+        <w:t>P-value</w:t>
+      </w:r>
+      <w:r>
+        <w:rPr>
+          <w:rFonts w:hint="cs"/>
+          <w:sz w:val="24"/>
+          <w:szCs w:val="24"/>
+          <w:rtl/>
+        </w:rPr>
+        <w:t xml:space="preserve"> לאחר טרנספורמציית </w:t>
+      </w:r>
+      <w:r>
+        <w:rPr>
+          <w:sz w:val="24"/>
+          <w:szCs w:val="24"/>
+        </w:rPr>
+        <w:t>-log</w:t>
+      </w:r>
+      <w:r>
+        <w:rPr>
+          <w:rFonts w:hint="cs"/>
+          <w:sz w:val="24"/>
+          <w:szCs w:val="24"/>
+          <w:rtl/>
+        </w:rPr>
+        <w:t xml:space="preserve">. במקרה הזה, לקחנו בחשבון אך ורק את הגנים שהראו מובהקות. </w:t>
+      </w:r>
+      <w:r>
+        <w:rPr>
+          <w:rFonts w:hint="cs"/>
+          <w:sz w:val="24"/>
+          <w:szCs w:val="24"/>
+          <w:rtl/>
+        </w:rPr>
+        <w:t xml:space="preserve">ניתן לראות כי גם פה יש יותר טראנס </w:t>
+      </w:r>
+      <w:proofErr w:type="spellStart"/>
+      <w:r>
+        <w:rPr>
+          <w:rFonts w:hint="cs"/>
+          <w:sz w:val="24"/>
+          <w:szCs w:val="24"/>
+          <w:rtl/>
+        </w:rPr>
+        <w:t>מציס</w:t>
+      </w:r>
+      <w:proofErr w:type="spellEnd"/>
+      <w:r>
+        <w:rPr>
+          <w:rFonts w:hint="cs"/>
+          <w:sz w:val="24"/>
+          <w:szCs w:val="24"/>
+          <w:rtl/>
+        </w:rPr>
+        <w:t xml:space="preserve">, אך כאן ניתן לראות גם עלייה בערכי </w:t>
+      </w:r>
+      <w:proofErr w:type="spellStart"/>
+      <w:r>
+        <w:rPr>
+          <w:rFonts w:hint="cs"/>
+          <w:sz w:val="24"/>
+          <w:szCs w:val="24"/>
+          <w:rtl/>
+        </w:rPr>
+        <w:t>ציס</w:t>
+      </w:r>
+      <w:proofErr w:type="spellEnd"/>
+      <w:r>
+        <w:rPr>
+          <w:rFonts w:hint="cs"/>
+          <w:sz w:val="24"/>
+          <w:szCs w:val="24"/>
+          <w:rtl/>
+        </w:rPr>
+        <w:t xml:space="preserve"> סביב </w:t>
+      </w:r>
+      <m:oMath>
+        <m:r>
+          <w:rPr>
+            <w:rFonts w:ascii="Cambria Math" w:hAnsi="Cambria Math"/>
+            <w:sz w:val="24"/>
+            <w:szCs w:val="24"/>
+          </w:rPr>
+          <m:t>-</m:t>
+        </m:r>
+        <m:func>
+          <m:funcPr>
+            <m:ctrlPr>
+              <w:rPr>
+                <w:rFonts w:ascii="Cambria Math" w:hAnsi="Cambria Math"/>
+                <w:sz w:val="24"/>
+                <w:szCs w:val="24"/>
+              </w:rPr>
+            </m:ctrlPr>
+          </m:funcPr>
+          <m:fName>
+            <m:r>
+              <m:rPr>
+                <m:sty m:val="p"/>
+              </m:rPr>
+              <w:rPr>
+                <w:rFonts w:ascii="Cambria Math" w:hAnsi="Cambria Math"/>
+                <w:sz w:val="24"/>
+                <w:szCs w:val="24"/>
+              </w:rPr>
+              <m:t>log</m:t>
+            </m:r>
+            <m:ctrlPr>
+              <w:rPr>
+                <w:rFonts w:ascii="Cambria Math" w:hAnsi="Cambria Math"/>
+                <w:i/>
+                <w:sz w:val="24"/>
+                <w:szCs w:val="24"/>
+              </w:rPr>
+            </m:ctrlPr>
+          </m:fName>
+          <m:e>
+            <m:d>
+              <m:dPr>
+                <m:ctrlPr>
+                  <w:rPr>
+                    <w:rFonts w:ascii="Cambria Math" w:hAnsi="Cambria Math"/>
+                    <w:i/>
+                    <w:sz w:val="24"/>
+                    <w:szCs w:val="24"/>
+                  </w:rPr>
+                </m:ctrlPr>
+              </m:dPr>
+              <m:e>
+                <m:sSub>
+                  <m:sSubPr>
+                    <m:ctrlPr>
+                      <w:rPr>
+                        <w:rFonts w:ascii="Cambria Math" w:hAnsi="Cambria Math"/>
+                        <w:i/>
+                        <w:sz w:val="24"/>
+                        <w:szCs w:val="24"/>
+                      </w:rPr>
+                    </m:ctrlPr>
+                  </m:sSubPr>
+                  <m:e>
+                    <m:r>
+                      <w:rPr>
+                        <w:rFonts w:ascii="Cambria Math" w:hAnsi="Cambria Math"/>
+                        <w:sz w:val="24"/>
+                        <w:szCs w:val="24"/>
+                      </w:rPr>
+                      <m:t>P</m:t>
+                    </m:r>
+                  </m:e>
+                  <m:sub>
+                    <m:r>
+                      <w:rPr>
+                        <w:rFonts w:ascii="Cambria Math" w:hAnsi="Cambria Math"/>
+                        <w:sz w:val="24"/>
+                        <w:szCs w:val="24"/>
+                      </w:rPr>
+                      <m:t>value</m:t>
+                    </m:r>
+                  </m:sub>
+                </m:sSub>
+              </m:e>
+            </m:d>
+          </m:e>
+        </m:func>
+        <m:r>
+          <w:rPr>
+            <w:rFonts w:ascii="Cambria Math" w:hAnsi="Cambria Math"/>
+            <w:sz w:val="24"/>
+            <w:szCs w:val="24"/>
+          </w:rPr>
+          <m:t>≈15</m:t>
+        </m:r>
+      </m:oMath>
+      <w:r>
+        <w:rPr>
+          <w:rFonts w:eastAsiaTheme="minorEastAsia" w:hint="cs"/>
+          <w:sz w:val="24"/>
+          <w:szCs w:val="24"/>
+          <w:rtl/>
+        </w:rPr>
+        <w:t>.</w:t>
+      </w:r>
+      <w:r>
+        <w:rPr>
+          <w:rFonts w:hint="cs"/>
+          <w:sz w:val="24"/>
+          <w:szCs w:val="24"/>
+          <w:rtl/>
+        </w:rPr>
+        <w:t xml:space="preserve"> השוני נובע ככל הנראה מכך שיש משמעותית פחות דגימות (101 לעומת 1525).</w:t>
+      </w:r>
+    </w:p>
+    <w:p>
+      <w:pPr>
+        <w:rPr>
+          <w:sz w:val="24"/>
+          <w:szCs w:val="24"/>
+          <w:rtl/>
+        </w:rPr>
+      </w:pPr>
+    </w:p>
+    <w:p>
+      <w:pPr>
+        <w:rPr>
+          <w:sz w:val="24"/>
+          <w:szCs w:val="24"/>
+          <w:rtl/>
+        </w:rPr>
+      </w:pPr>
+    </w:p>
+    <w:p>
+      <w:pPr>
+        <w:rPr>
+          <w:sz w:val="24"/>
+          <w:szCs w:val="24"/>
+          <w:rtl/>
+        </w:rPr>
+      </w:pPr>
+    </w:p>
+    <w:p>
+      <w:pPr>
+        <w:rPr>
+          <w:rFonts w:hint="cs"/>
+          <w:sz w:val="24"/>
+          <w:szCs w:val="24"/>
+          <w:rtl/>
+        </w:rPr>
+      </w:pPr>
+      <w:r>
+        <w:rPr>
+          <w:noProof/>
+          <w:sz w:val="24"/>
+          <w:szCs w:val="24"/>
+        </w:rPr>
+        <w:lastRenderedPageBreak/>
+        <w:drawing>
+          <wp:anchor distT="0" distB="0" distL="114300" distR="114300" simplePos="0" relativeHeight="251661312" behindDoc="0" locked="0" layoutInCell="1" allowOverlap="1" wp14:anchorId="4FF44D5B" wp14:editId="52402A09">
+            <wp:simplePos x="0" y="0"/>
+            <wp:positionH relativeFrom="margin">
+              <wp:align>center</wp:align>
+            </wp:positionH>
+            <wp:positionV relativeFrom="paragraph">
+              <wp:posOffset>2286000</wp:posOffset>
+            </wp:positionV>
+            <wp:extent cx="5838825" cy="4672965"/>
+            <wp:effectExtent l="0" t="0" r="9525" b="0"/>
+            <wp:wrapThrough wrapText="bothSides">
+              <wp:wrapPolygon edited="0">
+                <wp:start x="0" y="0"/>
+                <wp:lineTo x="0" y="21486"/>
+                <wp:lineTo x="21565" y="21486"/>
+                <wp:lineTo x="21565" y="0"/>
+                <wp:lineTo x="0" y="0"/>
+              </wp:wrapPolygon>
+            </wp:wrapThrough>
+            <wp:docPr id="1602040329" name="תמונה 3"/>
+            <wp:cNvGraphicFramePr>
+              <a:graphicFrameLocks xmlns:a="http://schemas.openxmlformats.org/drawingml/2006/main" noChangeAspect="1"/>
+            </wp:cNvGraphicFramePr>
+            <a:graphic xmlns:a="http://schemas.openxmlformats.org/drawingml/2006/main">
+              <a:graphicData uri="http://schemas.openxmlformats.org/drawingml/2006/picture">
+                <pic:pic xmlns:pic="http://schemas.openxmlformats.org/drawingml/2006/picture">
+                  <pic:nvPicPr>
+                    <pic:cNvPr id="0" name="Picture 3"/>
+                    <pic:cNvPicPr>
+                      <a:picLocks noChangeAspect="1" noChangeArrowheads="1"/>
+                    </pic:cNvPicPr>
+                  </pic:nvPicPr>
+                  <pic:blipFill rotWithShape="1">
+                    <a:blip r:embed="rId7">
+                      <a:extLst>
+                        <a:ext uri="{28A0092B-C50C-407E-A947-70E740481C1C}">
+                          <a14:useLocalDpi xmlns:a14="http://schemas.microsoft.com/office/drawing/2010/main" val="0"/>
+                        </a:ext>
+                      </a:extLst>
+                    </a:blip>
+                    <a:srcRect l="3971" t="6265" r="8304"/>
+                    <a:stretch/>
+                  </pic:blipFill>
+                  <pic:spPr bwMode="auto">
+                    <a:xfrm>
+                      <a:off x="0" y="0"/>
+                      <a:ext cx="5838825" cy="4672965"/>
+                    </a:xfrm>
+                    <a:prstGeom prst="rect">
+                      <a:avLst/>
+                    </a:prstGeom>
+                    <a:noFill/>
+                    <a:ln>
+                      <a:noFill/>
+                    </a:ln>
+                    <a:extLst>
+                      <a:ext uri="{53640926-AAD7-44D8-BBD7-CCE9431645EC}">
+                        <a14:shadowObscured xmlns:a14="http://schemas.microsoft.com/office/drawing/2010/main"/>
+                      </a:ext>
+                    </a:extLst>
+                  </pic:spPr>
+                </pic:pic>
+              </a:graphicData>
+            </a:graphic>
+            <wp14:sizeRelH relativeFrom="margin">
+              <wp14:pctWidth>0</wp14:pctWidth>
+            </wp14:sizeRelH>
+            <wp14:sizeRelV relativeFrom="margin">
+              <wp14:pctHeight>0</wp14:pctHeight>
+            </wp14:sizeRelV>
+          </wp:anchor>
+        </w:drawing>
+      </w:r>
+      <w:r>
+        <w:rPr>
+          <w:rFonts w:hint="cs"/>
+          <w:sz w:val="24"/>
+          <w:szCs w:val="24"/>
+          <w:u w:val="single"/>
+          <w:rtl/>
+        </w:rPr>
+        <w:t>סעיף 4:</w:t>
+      </w:r>
+      <w:r>
+        <w:rPr>
+          <w:sz w:val="24"/>
+          <w:szCs w:val="24"/>
+          <w:rtl/>
+        </w:rPr>
+        <w:br/>
+      </w:r>
+      <w:r>
+        <w:rPr>
+          <w:rFonts w:hint="cs"/>
+          <w:sz w:val="24"/>
+          <w:szCs w:val="24"/>
+          <w:rtl/>
+        </w:rPr>
+        <w:t>בציר ה-</w:t>
+      </w:r>
+      <w:r>
+        <w:rPr>
+          <w:sz w:val="24"/>
+          <w:szCs w:val="24"/>
+        </w:rPr>
+        <w:t>x</w:t>
+      </w:r>
+      <w:r>
+        <w:rPr>
+          <w:rFonts w:hint="cs"/>
+          <w:sz w:val="24"/>
+          <w:szCs w:val="24"/>
+          <w:rtl/>
+        </w:rPr>
+        <w:t xml:space="preserve"> מוצגים מיקומי הסניפים. בציר ה-</w:t>
+      </w:r>
+      <w:r>
+        <w:rPr>
+          <w:sz w:val="24"/>
+          <w:szCs w:val="24"/>
+        </w:rPr>
+        <w:t>y</w:t>
+      </w:r>
+      <w:r>
+        <w:rPr>
+          <w:rFonts w:hint="cs"/>
+          <w:sz w:val="24"/>
+          <w:szCs w:val="24"/>
+          <w:rtl/>
+        </w:rPr>
+        <w:t xml:space="preserve"> מיקומי הגנים.</w:t>
+      </w:r>
+      <w:r>
+        <w:rPr>
+          <w:sz w:val="24"/>
+          <w:szCs w:val="24"/>
+          <w:rtl/>
+        </w:rPr>
+        <w:br/>
+      </w:r>
+      <w:r>
+        <w:rPr>
+          <w:rFonts w:hint="cs"/>
+          <w:sz w:val="24"/>
+          <w:szCs w:val="24"/>
+          <w:rtl/>
+        </w:rPr>
+        <w:t>הפכנו את המיקומים לרציפים כדי ליצור בקלות את הגרף. כדי להפוך את המיקומים לרציפים, הגדרנו את המיקום של כל גן להיות הממוצע בין ההתחלה לסוף שלו, ולאחר מכן, לכל המיקומים של כל גן ו-</w:t>
+      </w:r>
+      <w:r>
+        <w:rPr>
+          <w:rFonts w:hint="cs"/>
+          <w:sz w:val="24"/>
+          <w:szCs w:val="24"/>
+        </w:rPr>
+        <w:t>SNP</w:t>
+      </w:r>
+      <w:r>
+        <w:rPr>
+          <w:rFonts w:hint="cs"/>
+          <w:sz w:val="24"/>
+          <w:szCs w:val="24"/>
+          <w:rtl/>
+        </w:rPr>
+        <w:t>, הוספנו את המיקום המקסימלי מהכרומוזום הקודם.</w:t>
+      </w:r>
+      <w:r>
+        <w:rPr>
+          <w:sz w:val="24"/>
+          <w:szCs w:val="24"/>
+          <w:rtl/>
+        </w:rPr>
+        <w:br/>
+      </w:r>
+      <w:r>
+        <w:rPr>
+          <w:rFonts w:hint="cs"/>
+          <w:sz w:val="24"/>
+          <w:szCs w:val="24"/>
+          <w:rtl/>
+        </w:rPr>
+        <w:t xml:space="preserve">ניתן לראות שהעיגולים הכחולים הגדולים, המייצגים את הזוגות המובהקים </w:t>
+      </w:r>
+      <w:proofErr w:type="spellStart"/>
+      <w:r>
+        <w:rPr>
+          <w:rFonts w:hint="cs"/>
+          <w:sz w:val="24"/>
+          <w:szCs w:val="24"/>
+          <w:rtl/>
+        </w:rPr>
+        <w:t>בציס</w:t>
+      </w:r>
+      <w:proofErr w:type="spellEnd"/>
+      <w:r>
+        <w:rPr>
+          <w:rFonts w:hint="cs"/>
+          <w:sz w:val="24"/>
+          <w:szCs w:val="24"/>
+          <w:rtl/>
+        </w:rPr>
+        <w:t>, מסודרים בקירוב על הישר האלכסוני, דבר הרומז על קורלציה חזקה. ניתן לראות גם שרוב הזוגות המובהקים שבטראנס נמצאים גם הם על האלכסון.</w:t>
+      </w:r>
+      <w:r>
+        <w:rPr>
+          <w:sz w:val="24"/>
+          <w:szCs w:val="24"/>
+          <w:rtl/>
+        </w:rPr>
+        <w:br/>
+      </w:r>
+      <w:r>
+        <w:rPr>
+          <w:rFonts w:hint="cs"/>
+          <w:sz w:val="24"/>
+          <w:szCs w:val="24"/>
+          <w:rtl/>
+        </w:rPr>
+        <w:t>בנוסף, ניתן היה לצפות שנקבל ערכים היוצרים מעין "עמודות" על הגרף, שבתורן היו רומזות על קיומן של נקודות חמות. העובדה שאין כאלה מחזקת את המסקנות מסעיף 2 שאין נקודות חמות, קרי, שאין סניפים שנמצאים באסוציאציה עם מספר רב של גנים.</w:t>
+      </w:r>
+      <w:r>
+        <w:rPr>
+          <w:sz w:val="24"/>
+          <w:szCs w:val="24"/>
+          <w:rtl/>
+        </w:rPr>
+        <w:br/>
+      </w:r>
     </w:p>
     <w:sectPr>
       <w:pgSz w:w="11906" w:h="16838"/>

</xml_diff>